<commit_message>
je suis une péripatéprostipute
</commit_message>
<xml_diff>
--- a/Test.docx
+++ b/Test.docx
@@ -8,6 +8,7 @@
           <w:lang w:val="fr-FR"/>
         </w:rPr>
       </w:pPr>
+      <w:proofErr w:type="spellStart"/>
       <w:r>
         <w:rPr>
           <w:lang w:val="fr-FR"/>
@@ -20,6 +21,7 @@
         </w:rPr>
         <w:t>ededede</w:t>
       </w:r>
+      <w:proofErr w:type="spellEnd"/>
     </w:p>
     <w:p>
       <w:pPr>
@@ -34,12 +36,14 @@
           <w:lang w:val="fr-FR"/>
         </w:rPr>
       </w:pPr>
+      <w:proofErr w:type="spellStart"/>
       <w:r>
         <w:rPr>
           <w:lang w:val="fr-FR"/>
         </w:rPr>
         <w:t>Hehehehehehe</w:t>
       </w:r>
+      <w:proofErr w:type="spellEnd"/>
     </w:p>
     <w:p>
       <w:pPr>
@@ -58,8 +62,16 @@
         <w:rPr>
           <w:lang w:val="fr-FR"/>
         </w:rPr>
-        <w:t>Manu le plu bo</w:t>
-      </w:r>
+        <w:t xml:space="preserve">Manu le plu </w:t>
+      </w:r>
+      <w:proofErr w:type="spellStart"/>
+      <w:r>
+        <w:rPr>
+          <w:lang w:val="fr-FR"/>
+        </w:rPr>
+        <w:t>bo</w:t>
+      </w:r>
+      <w:proofErr w:type="spellEnd"/>
     </w:p>
     <w:p>
       <w:pPr>
@@ -74,20 +86,64 @@
           <w:lang w:val="fr-FR"/>
         </w:rPr>
       </w:pPr>
-      <w:r>
-        <w:rPr>
-          <w:lang w:val="fr-FR"/>
-        </w:rPr>
-        <w:t>Jui blonde lalalalalèreeeeeeeeee</w:t>
+      <w:proofErr w:type="spellStart"/>
+      <w:r>
+        <w:rPr>
+          <w:lang w:val="fr-FR"/>
+        </w:rPr>
+        <w:t>Jui</w:t>
+      </w:r>
+      <w:proofErr w:type="spellEnd"/>
+      <w:r>
+        <w:rPr>
+          <w:lang w:val="fr-FR"/>
+        </w:rPr>
+        <w:t xml:space="preserve"> blonde </w:t>
+      </w:r>
+      <w:proofErr w:type="spellStart"/>
+      <w:r>
+        <w:rPr>
+          <w:lang w:val="fr-FR"/>
+        </w:rPr>
+        <w:t>lalalalalèreeeeeeeeeeeeeeeeeeeeeeuh</w:t>
+      </w:r>
+      <w:proofErr w:type="spellEnd"/>
+    </w:p>
+    <w:p>
+      <w:pPr>
+        <w:rPr>
+          <w:lang w:val="fr-FR"/>
+        </w:rPr>
+      </w:pPr>
+    </w:p>
+    <w:p>
+      <w:pPr>
+        <w:rPr>
+          <w:lang w:val="fr-FR"/>
+        </w:rPr>
+      </w:pPr>
+      <w:r>
+        <w:rPr>
+          <w:lang w:val="fr-FR"/>
+        </w:rPr>
+        <w:t xml:space="preserve">G </w:t>
+      </w:r>
+      <w:proofErr w:type="spellStart"/>
+      <w:r>
+        <w:rPr>
+          <w:lang w:val="fr-FR"/>
+        </w:rPr>
+        <w:t>anvi</w:t>
+      </w:r>
+      <w:proofErr w:type="spellEnd"/>
+      <w:r>
+        <w:rPr>
+          <w:lang w:val="fr-FR"/>
+        </w:rPr>
+        <w:t xml:space="preserve"> de bz</w:t>
       </w:r>
       <w:bookmarkStart w:id="0" w:name="_GoBack"/>
       <w:bookmarkEnd w:id="0"/>
-      <w:r>
-        <w:rPr>
-          <w:lang w:val="fr-FR"/>
-        </w:rPr>
-        <w:t>eeeeeeeeeeeeuh</w:t>
-      </w:r>
     </w:p>
     <w:sectPr>
       <w:pgSz w:w="11906" w:h="16838"/>

</xml_diff>

<commit_message>
commit de kurt le bg
</commit_message>
<xml_diff>
--- a/Test.docx
+++ b/Test.docx
@@ -182,58 +182,94 @@
         <w:rPr>
           <w:lang w:val="fr-FR"/>
         </w:rPr>
-        <w:t xml:space="preserve"> 20h gar</w:t>
-      </w:r>
+        <w:t xml:space="preserve"> 20h </w:t>
+      </w:r>
+      <w:proofErr w:type="spellStart"/>
+      <w:r>
+        <w:rPr>
+          <w:lang w:val="fr-FR"/>
+        </w:rPr>
+        <w:t>gar</w:t>
+      </w:r>
+      <w:proofErr w:type="spellEnd"/>
+      <w:r>
+        <w:rPr>
+          <w:lang w:val="fr-FR"/>
+        </w:rPr>
+        <w:t xml:space="preserve"> du </w:t>
+      </w:r>
+      <w:proofErr w:type="spellStart"/>
+      <w:r>
+        <w:rPr>
+          <w:lang w:val="fr-FR"/>
+        </w:rPr>
+        <w:t>nor</w:t>
+      </w:r>
+      <w:proofErr w:type="spellEnd"/>
+      <w:r>
+        <w:rPr>
+          <w:lang w:val="fr-FR"/>
+        </w:rPr>
+        <w:t xml:space="preserve"> dan lé </w:t>
+      </w:r>
+      <w:proofErr w:type="spellStart"/>
+      <w:r>
+        <w:rPr>
+          <w:lang w:val="fr-FR"/>
+        </w:rPr>
+        <w:t>vécé</w:t>
+      </w:r>
+      <w:proofErr w:type="spellEnd"/>
+    </w:p>
+    <w:p>
+      <w:pPr>
+        <w:rPr>
+          <w:lang w:val="fr-FR"/>
+        </w:rPr>
+      </w:pPr>
+    </w:p>
+    <w:p>
+      <w:pPr>
+        <w:rPr>
+          <w:lang w:val="fr-FR"/>
+        </w:rPr>
+      </w:pPr>
+      <w:r>
+        <w:rPr>
+          <w:lang w:val="fr-FR"/>
+        </w:rPr>
+        <w:t>Sacha touille</w:t>
+      </w:r>
+    </w:p>
+    <w:p>
+      <w:pPr>
+        <w:rPr>
+          <w:lang w:val="fr-FR"/>
+        </w:rPr>
+      </w:pPr>
       <w:bookmarkStart w:id="0" w:name="_GoBack"/>
       <w:bookmarkEnd w:id="0"/>
-      <w:r>
-        <w:rPr>
-          <w:lang w:val="fr-FR"/>
-        </w:rPr>
-        <w:t xml:space="preserve"> du </w:t>
-      </w:r>
-      <w:proofErr w:type="spellStart"/>
-      <w:r>
-        <w:rPr>
-          <w:lang w:val="fr-FR"/>
-        </w:rPr>
-        <w:t>nor</w:t>
-      </w:r>
-      <w:proofErr w:type="spellEnd"/>
-      <w:r>
-        <w:rPr>
-          <w:lang w:val="fr-FR"/>
-        </w:rPr>
-        <w:t xml:space="preserve"> dan lé </w:t>
-      </w:r>
-      <w:proofErr w:type="spellStart"/>
-      <w:r>
-        <w:rPr>
-          <w:lang w:val="fr-FR"/>
-        </w:rPr>
-        <w:t>vécé</w:t>
-      </w:r>
-      <w:proofErr w:type="spellEnd"/>
-    </w:p>
-    <w:p>
-      <w:pPr>
-        <w:rPr>
-          <w:lang w:val="fr-FR"/>
-        </w:rPr>
-      </w:pPr>
-    </w:p>
-    <w:p>
-      <w:pPr>
-        <w:rPr>
-          <w:lang w:val="fr-FR"/>
-        </w:rPr>
-      </w:pPr>
-      <w:r>
-        <w:rPr>
-          <w:lang w:val="fr-FR"/>
-        </w:rPr>
-        <w:t>Sacha touille</w:t>
-      </w:r>
+    </w:p>
+    <w:p>
+      <w:pPr>
+        <w:rPr>
+          <w:lang w:val="fr-FR"/>
+        </w:rPr>
+      </w:pPr>
+      <w:r>
+        <w:rPr>
+          <w:lang w:val="fr-FR"/>
+        </w:rPr>
+        <w:t xml:space="preserve">Kurt le </w:t>
+      </w:r>
+      <w:proofErr w:type="spellStart"/>
+      <w:r>
+        <w:rPr>
+          <w:lang w:val="fr-FR"/>
+        </w:rPr>
+        <w:t>bg</w:t>
+      </w:r>
+      <w:proofErr w:type="spellEnd"/>
     </w:p>
     <w:sectPr>
       <w:pgSz w:w="11906" w:h="16838"/>

</xml_diff>

<commit_message>
tout le monde il est beau tout le monde il est content
</commit_message>
<xml_diff>
--- a/Test.docx
+++ b/Test.docx
@@ -8,7 +8,6 @@
           <w:lang w:val="fr-FR"/>
         </w:rPr>
       </w:pPr>
-      <w:proofErr w:type="spellStart"/>
       <w:r>
         <w:rPr>
           <w:lang w:val="fr-FR"/>
@@ -21,29 +20,26 @@
         </w:rPr>
         <w:t>ededede</w:t>
       </w:r>
-      <w:proofErr w:type="spellEnd"/>
-    </w:p>
-    <w:p>
-      <w:pPr>
-        <w:rPr>
-          <w:lang w:val="fr-FR"/>
-        </w:rPr>
-      </w:pPr>
-    </w:p>
-    <w:p>
-      <w:pPr>
-        <w:rPr>
-          <w:lang w:val="fr-FR"/>
-        </w:rPr>
-      </w:pPr>
-      <w:proofErr w:type="spellStart"/>
+    </w:p>
+    <w:p>
+      <w:pPr>
+        <w:rPr>
+          <w:lang w:val="fr-FR"/>
+        </w:rPr>
+      </w:pPr>
+    </w:p>
+    <w:p>
+      <w:pPr>
+        <w:rPr>
+          <w:lang w:val="fr-FR"/>
+        </w:rPr>
+      </w:pPr>
       <w:r>
         <w:rPr>
           <w:lang w:val="fr-FR"/>
         </w:rPr>
         <w:t>Hehehehehehe</w:t>
       </w:r>
-      <w:proofErr w:type="spellEnd"/>
     </w:p>
     <w:p>
       <w:pPr>
@@ -62,164 +58,54 @@
         <w:rPr>
           <w:lang w:val="fr-FR"/>
         </w:rPr>
-        <w:t xml:space="preserve">Manu le plu </w:t>
+        <w:t>Manu le plu bo</w:t>
       </w:r>
-      <w:proofErr w:type="spellStart"/>
+    </w:p>
+    <w:p>
+      <w:pPr>
+        <w:rPr>
+          <w:lang w:val="fr-FR"/>
+        </w:rPr>
+      </w:pPr>
+    </w:p>
+    <w:p>
+      <w:pPr>
+        <w:rPr>
+          <w:lang w:val="fr-FR"/>
+        </w:rPr>
+      </w:pPr>
       <w:r>
         <w:rPr>
           <w:lang w:val="fr-FR"/>
         </w:rPr>
-        <w:t>bo</w:t>
+        <w:t>Jui blonde lalalalalèreeeeeeeeeeeeeeeeeeeeeeuh</w:t>
       </w:r>
-      <w:proofErr w:type="spellEnd"/>
-    </w:p>
-    <w:p>
-      <w:pPr>
-        <w:rPr>
-          <w:lang w:val="fr-FR"/>
-        </w:rPr>
-      </w:pPr>
-    </w:p>
-    <w:p>
-      <w:pPr>
-        <w:rPr>
-          <w:lang w:val="fr-FR"/>
-        </w:rPr>
-      </w:pPr>
-      <w:proofErr w:type="spellStart"/>
+    </w:p>
+    <w:p>
+      <w:pPr>
+        <w:rPr>
+          <w:lang w:val="fr-FR"/>
+        </w:rPr>
+      </w:pPr>
+    </w:p>
+    <w:p>
+      <w:pPr>
+        <w:rPr>
+          <w:lang w:val="fr-FR"/>
+        </w:rPr>
+      </w:pPr>
       <w:r>
         <w:rPr>
           <w:lang w:val="fr-FR"/>
         </w:rPr>
-        <w:t>Jui</w:t>
+        <w:t>G anvi de bz</w:t>
       </w:r>
-      <w:proofErr w:type="spellEnd"/>
       <w:r>
         <w:rPr>
           <w:lang w:val="fr-FR"/>
         </w:rPr>
-        <w:t xml:space="preserve"> blonde </w:t>
+        <w:t xml:space="preserve"> ok bb rdv ce soar 20h gar du nor dan lé vécé</w:t>
       </w:r>
-      <w:proofErr w:type="spellStart"/>
-      <w:r>
-        <w:rPr>
-          <w:lang w:val="fr-FR"/>
-        </w:rPr>
-        <w:t>lalalalalèreeeeeeeeeeeeeeeeeeeeeeuh</w:t>
-      </w:r>
-      <w:proofErr w:type="spellEnd"/>
-    </w:p>
-    <w:p>
-      <w:pPr>
-        <w:rPr>
-          <w:lang w:val="fr-FR"/>
-        </w:rPr>
-      </w:pPr>
-    </w:p>
-    <w:p>
-      <w:pPr>
-        <w:rPr>
-          <w:lang w:val="fr-FR"/>
-        </w:rPr>
-      </w:pPr>
-      <w:r>
-        <w:rPr>
-          <w:lang w:val="fr-FR"/>
-        </w:rPr>
-        <w:t xml:space="preserve">G </w:t>
-      </w:r>
-      <w:proofErr w:type="spellStart"/>
-      <w:r>
-        <w:rPr>
-          <w:lang w:val="fr-FR"/>
-        </w:rPr>
-        <w:t>anvi</w:t>
-      </w:r>
-      <w:proofErr w:type="spellEnd"/>
-      <w:r>
-        <w:rPr>
-          <w:lang w:val="fr-FR"/>
-        </w:rPr>
-        <w:t xml:space="preserve"> de </w:t>
-      </w:r>
-      <w:proofErr w:type="spellStart"/>
-      <w:r>
-        <w:rPr>
-          <w:lang w:val="fr-FR"/>
-        </w:rPr>
-        <w:t>bz</w:t>
-      </w:r>
-      <w:proofErr w:type="spellEnd"/>
-      <w:r>
-        <w:rPr>
-          <w:lang w:val="fr-FR"/>
-        </w:rPr>
-        <w:t xml:space="preserve"> ok </w:t>
-      </w:r>
-      <w:proofErr w:type="spellStart"/>
-      <w:r>
-        <w:rPr>
-          <w:lang w:val="fr-FR"/>
-        </w:rPr>
-        <w:t>bb</w:t>
-      </w:r>
-      <w:proofErr w:type="spellEnd"/>
-      <w:r>
-        <w:rPr>
-          <w:lang w:val="fr-FR"/>
-        </w:rPr>
-        <w:t xml:space="preserve"> rdv ce </w:t>
-      </w:r>
-      <w:proofErr w:type="spellStart"/>
-      <w:r>
-        <w:rPr>
-          <w:lang w:val="fr-FR"/>
-        </w:rPr>
-        <w:t>soar</w:t>
-      </w:r>
-      <w:proofErr w:type="spellEnd"/>
-      <w:r>
-        <w:rPr>
-          <w:lang w:val="fr-FR"/>
-        </w:rPr>
-        <w:t xml:space="preserve"> 20h </w:t>
-      </w:r>
-      <w:proofErr w:type="spellStart"/>
-      <w:r>
-        <w:rPr>
-          <w:lang w:val="fr-FR"/>
-        </w:rPr>
-        <w:t>gar</w:t>
-      </w:r>
-      <w:proofErr w:type="spellEnd"/>
-      <w:r>
-        <w:rPr>
-          <w:lang w:val="fr-FR"/>
-        </w:rPr>
-        <w:t xml:space="preserve"> du </w:t>
-      </w:r>
-      <w:proofErr w:type="spellStart"/>
-      <w:r>
-        <w:rPr>
-          <w:lang w:val="fr-FR"/>
-        </w:rPr>
-        <w:t>nor</w:t>
-      </w:r>
-      <w:proofErr w:type="spellEnd"/>
-      <w:r>
-        <w:rPr>
-          <w:lang w:val="fr-FR"/>
-        </w:rPr>
-        <w:t xml:space="preserve"> dan lé </w:t>
-      </w:r>
-      <w:proofErr w:type="spellStart"/>
-      <w:r>
-        <w:rPr>
-          <w:lang w:val="fr-FR"/>
-        </w:rPr>
-        <w:t>vécé</w:t>
-      </w:r>
-      <w:proofErr w:type="spellEnd"/>
     </w:p>
     <w:p>
       <w:pPr>
@@ -247,29 +133,34 @@
           <w:lang w:val="fr-FR"/>
         </w:rPr>
       </w:pPr>
+    </w:p>
+    <w:p>
+      <w:pPr>
+        <w:rPr>
+          <w:lang w:val="fr-FR"/>
+        </w:rPr>
+      </w:pPr>
+      <w:r>
+        <w:rPr>
+          <w:lang w:val="fr-FR"/>
+        </w:rPr>
+        <w:t>Kurt le bg</w:t>
+      </w:r>
+    </w:p>
+    <w:p>
+      <w:pPr>
+        <w:rPr>
+          <w:lang w:val="fr-FR"/>
+        </w:rPr>
+      </w:pPr>
+      <w:r>
+        <w:rPr>
+          <w:lang w:val="fr-FR"/>
+        </w:rPr>
+        <w:t>Tout va bien tout le monde il est content</w:t>
+      </w:r>
       <w:bookmarkStart w:id="0" w:name="_GoBack"/>
       <w:bookmarkEnd w:id="0"/>
-    </w:p>
-    <w:p>
-      <w:pPr>
-        <w:rPr>
-          <w:lang w:val="fr-FR"/>
-        </w:rPr>
-      </w:pPr>
-      <w:r>
-        <w:rPr>
-          <w:lang w:val="fr-FR"/>
-        </w:rPr>
-        <w:t xml:space="preserve">Kurt le </w:t>
-      </w:r>
-      <w:proofErr w:type="spellStart"/>
-      <w:r>
-        <w:rPr>
-          <w:lang w:val="fr-FR"/>
-        </w:rPr>
-        <w:t>bg</w:t>
-      </w:r>
-      <w:proofErr w:type="spellEnd"/>
     </w:p>
     <w:sectPr>
       <w:pgSz w:w="11906" w:h="16838"/>

</xml_diff>